<commit_message>
update with MDE data
</commit_message>
<xml_diff>
--- a/Misc/Notes_model_runs.docx
+++ b/Misc/Notes_model_runs.docx
@@ -196,6 +196,9 @@
         </w:numPr>
       </w:pPr>
       <w:r>
+        <w:rPr>
+          <w:noProof/>
+        </w:rPr>
         <w:drawing>
           <wp:inline distT="0" distB="0" distL="0" distR="0" wp14:anchorId="4AFE7240" wp14:editId="794EECC1">
             <wp:extent cx="4826000" cy="1652874"/>
@@ -278,6 +281,9 @@
         </w:r>
       </w:hyperlink>
       <w:r>
+        <w:rPr>
+          <w:noProof/>
+        </w:rPr>
         <w:drawing>
           <wp:inline distT="0" distB="0" distL="0" distR="0" wp14:anchorId="5AF9313B" wp14:editId="2C38FAB0">
             <wp:extent cx="5066675" cy="1488065"/>
@@ -8434,6 +8440,7 @@
           <w:color w:val="000000" w:themeColor="text1"/>
           <w:sz w:val="13"/>
           <w:szCs w:val="10"/>
+          <w:highlight w:val="green"/>
         </w:rPr>
         <w:t>k_D</w:t>
       </w:r>
@@ -8446,6 +8453,7 @@
           <w:color w:val="000000" w:themeColor="text1"/>
           <w:sz w:val="13"/>
           <w:szCs w:val="10"/>
+          <w:highlight w:val="green"/>
         </w:rPr>
         <w:t xml:space="preserve"> * (</w:t>
       </w:r>
@@ -8458,6 +8466,7 @@
           <w:color w:val="000000" w:themeColor="text1"/>
           <w:sz w:val="13"/>
           <w:szCs w:val="10"/>
+          <w:highlight w:val="green"/>
         </w:rPr>
         <w:t>sum(</w:t>
       </w:r>
@@ -8470,6 +8479,7 @@
           <w:color w:val="000000" w:themeColor="text1"/>
           <w:sz w:val="13"/>
           <w:szCs w:val="10"/>
+          <w:highlight w:val="green"/>
         </w:rPr>
         <w:t xml:space="preserve">P * </w:t>
       </w:r>
@@ -8482,6 +8492,7 @@
           <w:color w:val="000000" w:themeColor="text1"/>
           <w:sz w:val="13"/>
           <w:szCs w:val="10"/>
+          <w:highlight w:val="green"/>
         </w:rPr>
         <w:t>as.numeric</w:t>
       </w:r>
@@ -8494,6 +8505,7 @@
           <w:color w:val="000000" w:themeColor="text1"/>
           <w:sz w:val="13"/>
           <w:szCs w:val="10"/>
+          <w:highlight w:val="green"/>
         </w:rPr>
         <w:t>(</w:t>
       </w:r>
@@ -8506,6 +8518,7 @@
           <w:color w:val="000000" w:themeColor="text1"/>
           <w:sz w:val="13"/>
           <w:szCs w:val="10"/>
+          <w:highlight w:val="green"/>
         </w:rPr>
         <w:t>unlist</w:t>
       </w:r>
@@ -8518,6 +8531,7 @@
           <w:color w:val="000000" w:themeColor="text1"/>
           <w:sz w:val="13"/>
           <w:szCs w:val="10"/>
+          <w:highlight w:val="green"/>
         </w:rPr>
         <w:t xml:space="preserve">(C_D))) + (Pd * </w:t>
       </w:r>
@@ -8530,6 +8544,7 @@
           <w:color w:val="000000" w:themeColor="text1"/>
           <w:sz w:val="13"/>
           <w:szCs w:val="10"/>
+          <w:highlight w:val="green"/>
         </w:rPr>
         <w:t>chemdata$C_s</w:t>
       </w:r>
@@ -8542,8 +8557,44 @@
           <w:color w:val="000000" w:themeColor="text1"/>
           <w:sz w:val="13"/>
           <w:szCs w:val="10"/>
-        </w:rPr>
-        <w:t xml:space="preserve">))) / (k_2 + </w:t>
+          <w:highlight w:val="green"/>
+        </w:rPr>
+        <w:t>)))</w:t>
+      </w:r>
+      <w:r>
+        <w:rPr>
+          <w:rFonts w:ascii="Monaco" w:hAnsi="Monaco"/>
+          <w:b/>
+          <w:bCs/>
+          <w:color w:val="000000" w:themeColor="text1"/>
+          <w:sz w:val="13"/>
+          <w:szCs w:val="10"/>
+        </w:rPr>
+        <w:t xml:space="preserve"> / </w:t>
+      </w:r>
+    </w:p>
+    <w:p>
+      <w:pPr>
+        <w:ind w:left="720" w:firstLine="720"/>
+        <w:rPr>
+          <w:rFonts w:ascii="Monaco" w:hAnsi="Monaco"/>
+          <w:b/>
+          <w:bCs/>
+          <w:color w:val="000000" w:themeColor="text1"/>
+          <w:sz w:val="13"/>
+          <w:szCs w:val="10"/>
+        </w:rPr>
+      </w:pPr>
+      <w:r>
+        <w:rPr>
+          <w:rFonts w:ascii="Monaco" w:hAnsi="Monaco"/>
+          <w:b/>
+          <w:bCs/>
+          <w:color w:val="000000" w:themeColor="text1"/>
+          <w:sz w:val="13"/>
+          <w:szCs w:val="10"/>
+        </w:rPr>
+        <w:t xml:space="preserve">(k_2 + </w:t>
       </w:r>
       <w:proofErr w:type="spellStart"/>
       <w:r>

</xml_diff>